<commit_message>
Add accumulate function explanation
</commit_message>
<xml_diff>
--- a/Sistem za preporuku i savete pri heklanju.docx
+++ b/Sistem za preporuku i savete pri heklanju.docx
@@ -1,6 +1,6 @@
 
 <file path=word/document.xml><?xml version="1.0" encoding="utf-8"?>
-<w:document xmlns:wpc="http://schemas.microsoft.com/office/word/2010/wordprocessingCanvas" xmlns:cx="http://schemas.microsoft.com/office/drawing/2014/chartex" xmlns:cx1="http://schemas.microsoft.com/office/drawing/2015/9/8/chartex" xmlns:cx2="http://schemas.microsoft.com/office/drawing/2015/10/21/chartex" xmlns:cx3="http://schemas.microsoft.com/office/drawing/2016/5/9/chartex" xmlns:cx4="http://schemas.microsoft.com/office/drawing/2016/5/10/chartex" xmlns:cx5="http://schemas.microsoft.com/office/drawing/2016/5/11/chartex" xmlns:cx6="http://schemas.microsoft.com/office/drawing/2016/5/12/chartex" xmlns:cx7="http://schemas.microsoft.com/office/drawing/2016/5/13/chartex" xmlns:cx8="http://schemas.microsoft.com/office/drawing/2016/5/14/chartex" xmlns:mc="http://schemas.openxmlformats.org/markup-compatibility/2006" xmlns:aink="http://schemas.microsoft.com/office/drawing/2016/ink" xmlns:am3d="http://schemas.microsoft.com/office/drawing/2017/model3d" xmlns:o="urn:schemas-microsoft-com:office:office" xmlns:oel="http://schemas.microsoft.com/office/2019/extlst" xmlns:r="http://schemas.openxmlformats.org/officeDocument/2006/relationships" xmlns:m="http://schemas.openxmlformats.org/officeDocument/2006/math" xmlns:v="urn:schemas-microsoft-com:vml" xmlns:wp14="http://schemas.microsoft.com/office/word/2010/wordprocessingDrawing" xmlns:wp="http://schemas.openxmlformats.org/drawingml/2006/wordprocessingDrawing" xmlns:w10="urn:schemas-microsoft-com:office:word" xmlns:w="http://schemas.openxmlformats.org/wordprocessingml/2006/main" xmlns:w14="http://schemas.microsoft.com/office/word/2010/wordml" xmlns:w15="http://schemas.microsoft.com/office/word/2012/wordml" xmlns:w16cex="http://schemas.microsoft.com/office/word/2018/wordml/cex" xmlns:w16cid="http://schemas.microsoft.com/office/word/2016/wordml/cid" xmlns:w16="http://schemas.microsoft.com/office/word/2018/wordml" xmlns:w16sdtdh="http://schemas.microsoft.com/office/word/2020/wordml/sdtdatahash" xmlns:w16se="http://schemas.microsoft.com/office/word/2015/wordml/symex" xmlns:wpg="http://schemas.microsoft.com/office/word/2010/wordprocessingGroup" xmlns:wpi="http://schemas.microsoft.com/office/word/2010/wordprocessingInk" xmlns:wne="http://schemas.microsoft.com/office/word/2006/wordml" xmlns:wps="http://schemas.microsoft.com/office/word/2010/wordprocessingShape" mc:Ignorable="w14 w15 w16se w16cid w16 w16cex w16sdtdh wp14">
+<w:document xmlns:wpc="http://schemas.microsoft.com/office/word/2010/wordprocessingCanvas" xmlns:cx="http://schemas.microsoft.com/office/drawing/2014/chartex" xmlns:cx1="http://schemas.microsoft.com/office/drawing/2015/9/8/chartex" xmlns:cx2="http://schemas.microsoft.com/office/drawing/2015/10/21/chartex" xmlns:cx3="http://schemas.microsoft.com/office/drawing/2016/5/9/chartex" xmlns:cx4="http://schemas.microsoft.com/office/drawing/2016/5/10/chartex" xmlns:cx5="http://schemas.microsoft.com/office/drawing/2016/5/11/chartex" xmlns:cx6="http://schemas.microsoft.com/office/drawing/2016/5/12/chartex" xmlns:cx7="http://schemas.microsoft.com/office/drawing/2016/5/13/chartex" xmlns:cx8="http://schemas.microsoft.com/office/drawing/2016/5/14/chartex" xmlns:mc="http://schemas.openxmlformats.org/markup-compatibility/2006" xmlns:aink="http://schemas.microsoft.com/office/drawing/2016/ink" xmlns:am3d="http://schemas.microsoft.com/office/drawing/2017/model3d" xmlns:o="urn:schemas-microsoft-com:office:office" xmlns:oel="http://schemas.microsoft.com/office/2019/extlst" xmlns:r="http://schemas.openxmlformats.org/officeDocument/2006/relationships" xmlns:m="http://schemas.openxmlformats.org/officeDocument/2006/math" xmlns:v="urn:schemas-microsoft-com:vml" xmlns:wp14="http://schemas.microsoft.com/office/word/2010/wordprocessingDrawing" xmlns:wp="http://schemas.openxmlformats.org/drawingml/2006/wordprocessingDrawing" xmlns:w10="urn:schemas-microsoft-com:office:word" xmlns:w="http://schemas.openxmlformats.org/wordprocessingml/2006/main" xmlns:w14="http://schemas.microsoft.com/office/word/2010/wordml" xmlns:w15="http://schemas.microsoft.com/office/word/2012/wordml" xmlns:w16cex="http://schemas.microsoft.com/office/word/2018/wordml/cex" xmlns:w16cid="http://schemas.microsoft.com/office/word/2016/wordml/cid" xmlns:w16="http://schemas.microsoft.com/office/word/2018/wordml" xmlns:w16du="http://schemas.microsoft.com/office/word/2023/wordml/word16du" xmlns:w16sdtdh="http://schemas.microsoft.com/office/word/2020/wordml/sdtdatahash" xmlns:w16se="http://schemas.microsoft.com/office/word/2015/wordml/symex" xmlns:wpg="http://schemas.microsoft.com/office/word/2010/wordprocessingGroup" xmlns:wpi="http://schemas.microsoft.com/office/word/2010/wordprocessingInk" xmlns:wne="http://schemas.microsoft.com/office/word/2006/wordml" xmlns:wps="http://schemas.microsoft.com/office/word/2010/wordprocessingShape" mc:Ignorable="w14 w15 w16se w16cid w16 w16cex w16sdtdh w16du wp14">
   <w:body>
     <w:p>
       <w:pPr>
@@ -1124,36 +1124,710 @@
     <w:p>
       <w:pPr>
         <w:rPr>
+          <w:lang w:val="sr-Latn-BA"/>
+        </w:rPr>
+      </w:pPr>
+      <w:r>
+        <w:rPr>
+          <w:lang w:val="sr-Latn-RS"/>
+        </w:rPr>
+        <w:t xml:space="preserve">Korisnik odlaskom na svoj profil </w:t>
+      </w:r>
+      <w:r>
+        <w:rPr>
+          <w:lang w:val="sr-Latn-BA"/>
+        </w:rPr>
+        <w:t xml:space="preserve">imaće uvid u svoje statistike heklanja. Može da vidi koliko projekata je isheklao do sada. Tu funkcionalnost ćemo obezbediti uz pomoć </w:t>
+      </w:r>
+      <w:proofErr w:type="spellStart"/>
+      <w:r>
+        <w:rPr>
+          <w:lang w:val="sr-Latn-BA"/>
+        </w:rPr>
+        <w:t>accumulate</w:t>
+      </w:r>
+      <w:proofErr w:type="spellEnd"/>
+      <w:r>
+        <w:rPr>
+          <w:lang w:val="sr-Latn-BA"/>
+        </w:rPr>
+        <w:t xml:space="preserve"> funkcije koja će  da prebrojava koliko ima završenih </w:t>
+      </w:r>
+      <w:proofErr w:type="spellStart"/>
+      <w:r>
+        <w:rPr>
+          <w:lang w:val="sr-Latn-BA"/>
+        </w:rPr>
+        <w:t>patterna</w:t>
+      </w:r>
+      <w:proofErr w:type="spellEnd"/>
+      <w:r>
+        <w:rPr>
+          <w:lang w:val="sr-Latn-BA"/>
+        </w:rPr>
+        <w:t xml:space="preserve"> u sesiji.</w:t>
+      </w:r>
+    </w:p>
+    <w:p>
+      <w:pPr>
+        <w:rPr>
+          <w:lang w:val="sr-Latn-BA"/>
+        </w:rPr>
+      </w:pPr>
+      <w:r>
+        <w:rPr>
+          <w:lang w:val="sr-Latn-BA"/>
+        </w:rPr>
+        <w:t xml:space="preserve">Takođe kako bi korisnik pratio koliko je heklao u toku </w:t>
+      </w:r>
+      <w:proofErr w:type="spellStart"/>
+      <w:r>
+        <w:rPr>
+          <w:lang w:val="sr-Latn-BA"/>
+        </w:rPr>
+        <w:t>nedelje</w:t>
+      </w:r>
+      <w:proofErr w:type="spellEnd"/>
+      <w:r>
+        <w:rPr>
+          <w:lang w:val="sr-Latn-BA"/>
+        </w:rPr>
+        <w:t xml:space="preserve">, čuvaće se činjenice o vremenskim intervalima heklanja u sesiji, tako što ćemo na svaki </w:t>
+      </w:r>
+      <w:proofErr w:type="spellStart"/>
+      <w:r>
+        <w:rPr>
+          <w:lang w:val="sr-Latn-BA"/>
+        </w:rPr>
+        <w:t>Event</w:t>
+      </w:r>
+      <w:proofErr w:type="spellEnd"/>
+      <w:r>
+        <w:rPr>
+          <w:lang w:val="sr-Latn-BA"/>
+        </w:rPr>
+        <w:t xml:space="preserve"> kada korisnik prekine heklanje, izračunati koliko je heklao od starta do pauze. </w:t>
+      </w:r>
+    </w:p>
+    <w:p>
+      <w:pPr>
+        <w:rPr>
+          <w:lang w:val="sr-Latn-BA"/>
+        </w:rPr>
+      </w:pPr>
+      <w:r>
+        <w:rPr>
+          <w:lang w:val="sr-Latn-BA"/>
+        </w:rPr>
+        <w:t xml:space="preserve">Funkcija </w:t>
+      </w:r>
+      <w:proofErr w:type="spellStart"/>
+      <w:r>
+        <w:rPr>
           <w:b/>
           <w:bCs/>
-          <w:lang w:val="sr-Latn-RS"/>
-        </w:rPr>
-      </w:pPr>
-      <w:proofErr w:type="spellStart"/>
-      <w:r>
+          <w:lang w:val="sr-Latn-BA"/>
+        </w:rPr>
+        <w:t>accumulate</w:t>
+      </w:r>
+      <w:proofErr w:type="spellEnd"/>
+      <w:r>
+        <w:rPr>
+          <w:lang w:val="sr-Latn-BA"/>
+        </w:rPr>
+        <w:t xml:space="preserve"> će da sračuna koliko je korisnik ukupno heklao, pod uslovom da su se ti periodi heklanja desili u prethodni dan, 7 dana ili </w:t>
+      </w:r>
+      <w:proofErr w:type="spellStart"/>
+      <w:r>
+        <w:rPr>
+          <w:lang w:val="sr-Latn-BA"/>
+        </w:rPr>
+        <w:t>mesec</w:t>
+      </w:r>
+      <w:proofErr w:type="spellEnd"/>
+      <w:r>
+        <w:rPr>
+          <w:lang w:val="sr-Latn-BA"/>
+        </w:rPr>
+        <w:t xml:space="preserve"> dana, te će imati uvid u koje to on doba dana najviše hekla.</w:t>
+      </w:r>
+      <w:r>
+        <w:rPr>
+          <w:lang w:val="sr-Latn-BA"/>
+        </w:rPr>
+        <w:t xml:space="preserve"> </w:t>
+      </w:r>
+      <w:proofErr w:type="spellStart"/>
+      <w:r>
+        <w:rPr>
+          <w:lang w:val="sr-Latn-BA"/>
+        </w:rPr>
+        <w:t>Npr</w:t>
+      </w:r>
+      <w:proofErr w:type="spellEnd"/>
+      <w:r>
+        <w:rPr>
+          <w:lang w:val="sr-Latn-BA"/>
+        </w:rPr>
+        <w:t>:</w:t>
+      </w:r>
+    </w:p>
+    <w:p>
+      <w:pPr>
+        <w:rPr>
+          <w:lang w:val="sr-Latn-BA"/>
+        </w:rPr>
+      </w:pPr>
+      <w:proofErr w:type="spellStart"/>
+      <w:r>
+        <w:rPr>
+          <w:lang w:val="sr-Latn-BA"/>
+        </w:rPr>
+        <w:t>rule</w:t>
+      </w:r>
+      <w:proofErr w:type="spellEnd"/>
+      <w:r>
+        <w:rPr>
+          <w:lang w:val="sr-Latn-BA"/>
+        </w:rPr>
+        <w:t xml:space="preserve"> "</w:t>
+      </w:r>
+      <w:proofErr w:type="spellStart"/>
+      <w:r>
+        <w:rPr>
+          <w:lang w:val="sr-Latn-BA"/>
+        </w:rPr>
+        <w:t>Count</w:t>
+      </w:r>
+      <w:proofErr w:type="spellEnd"/>
+      <w:r>
+        <w:rPr>
+          <w:lang w:val="sr-Latn-BA"/>
+        </w:rPr>
+        <w:t xml:space="preserve"> </w:t>
+      </w:r>
+      <w:proofErr w:type="spellStart"/>
+      <w:r>
+        <w:rPr>
+          <w:lang w:val="sr-Latn-BA"/>
+        </w:rPr>
+        <w:t>hours</w:t>
+      </w:r>
+      <w:proofErr w:type="spellEnd"/>
+      <w:r>
+        <w:rPr>
+          <w:lang w:val="sr-Latn-BA"/>
+        </w:rPr>
+        <w:t xml:space="preserve"> </w:t>
+      </w:r>
+      <w:proofErr w:type="spellStart"/>
+      <w:r>
+        <w:rPr>
+          <w:lang w:val="sr-Latn-BA"/>
+        </w:rPr>
+        <w:t>crocheted</w:t>
+      </w:r>
+      <w:proofErr w:type="spellEnd"/>
+      <w:r>
+        <w:rPr>
+          <w:lang w:val="sr-Latn-BA"/>
+        </w:rPr>
+        <w:t xml:space="preserve"> </w:t>
+      </w:r>
+      <w:proofErr w:type="spellStart"/>
+      <w:r>
+        <w:rPr>
+          <w:lang w:val="sr-Latn-BA"/>
+        </w:rPr>
+        <w:t>past</w:t>
+      </w:r>
+      <w:proofErr w:type="spellEnd"/>
+      <w:r>
+        <w:rPr>
+          <w:lang w:val="sr-Latn-BA"/>
+        </w:rPr>
+        <w:t xml:space="preserve"> 7 </w:t>
+      </w:r>
+      <w:proofErr w:type="spellStart"/>
+      <w:r>
+        <w:rPr>
+          <w:lang w:val="sr-Latn-BA"/>
+        </w:rPr>
+        <w:t>days</w:t>
+      </w:r>
+      <w:proofErr w:type="spellEnd"/>
+      <w:r>
+        <w:rPr>
+          <w:lang w:val="sr-Latn-BA"/>
+        </w:rPr>
+        <w:t>“</w:t>
+      </w:r>
+      <w:r>
+        <w:rPr>
+          <w:lang w:val="sr-Latn-BA"/>
+        </w:rPr>
+        <w:br/>
+        <w:t xml:space="preserve">    </w:t>
+      </w:r>
+      <w:r>
+        <w:rPr>
+          <w:lang w:val="sr-Latn-BA"/>
+        </w:rPr>
+        <w:t>no-</w:t>
+      </w:r>
+      <w:proofErr w:type="spellStart"/>
+      <w:r>
+        <w:rPr>
+          <w:lang w:val="sr-Latn-BA"/>
+        </w:rPr>
+        <w:t>loop</w:t>
+      </w:r>
+      <w:proofErr w:type="spellEnd"/>
+      <w:r>
+        <w:rPr>
+          <w:lang w:val="sr-Latn-BA"/>
+        </w:rPr>
+        <w:t xml:space="preserve"> </w:t>
+      </w:r>
+      <w:proofErr w:type="spellStart"/>
+      <w:r>
+        <w:rPr>
+          <w:lang w:val="sr-Latn-BA"/>
+        </w:rPr>
+        <w:t>true</w:t>
+      </w:r>
+      <w:proofErr w:type="spellEnd"/>
+      <w:r>
+        <w:rPr>
+          <w:lang w:val="sr-Latn-BA"/>
+        </w:rPr>
+        <w:br/>
+        <w:t xml:space="preserve">    </w:t>
+      </w:r>
+      <w:proofErr w:type="spellStart"/>
+      <w:r>
+        <w:rPr>
+          <w:lang w:val="sr-Latn-BA"/>
+        </w:rPr>
+        <w:t>when</w:t>
+      </w:r>
+      <w:proofErr w:type="spellEnd"/>
+      <w:r>
+        <w:rPr>
+          <w:lang w:val="sr-Latn-BA"/>
+        </w:rPr>
+        <w:br/>
+        <w:t xml:space="preserve">        $c: </w:t>
+      </w:r>
+      <w:proofErr w:type="spellStart"/>
+      <w:r>
+        <w:rPr>
+          <w:lang w:val="sr-Latn-BA"/>
+        </w:rPr>
+        <w:t>CrochetTime</w:t>
+      </w:r>
+      <w:proofErr w:type="spellEnd"/>
+      <w:r>
+        <w:rPr>
+          <w:lang w:val="sr-Latn-BA"/>
+        </w:rPr>
+        <w:t>($</w:t>
+      </w:r>
+      <w:proofErr w:type="spellStart"/>
+      <w:r>
+        <w:rPr>
+          <w:lang w:val="sr-Latn-BA"/>
+        </w:rPr>
+        <w:t>minutes</w:t>
+      </w:r>
+      <w:proofErr w:type="spellEnd"/>
+      <w:r>
+        <w:rPr>
+          <w:lang w:val="sr-Latn-BA"/>
+        </w:rPr>
+        <w:t>:</w:t>
+      </w:r>
+      <w:r>
+        <w:rPr>
+          <w:lang w:val="sr-Latn-BA"/>
+        </w:rPr>
+        <w:t xml:space="preserve"> </w:t>
+      </w:r>
+      <w:proofErr w:type="spellStart"/>
+      <w:r>
+        <w:rPr>
+          <w:lang w:val="sr-Latn-BA"/>
+        </w:rPr>
+        <w:t>minutesCrocheted</w:t>
+      </w:r>
+      <w:proofErr w:type="spellEnd"/>
+      <w:r>
+        <w:rPr>
+          <w:lang w:val="sr-Latn-BA"/>
+        </w:rPr>
+        <w:t xml:space="preserve">, date &gt; </w:t>
+      </w:r>
+      <w:proofErr w:type="spellStart"/>
+      <w:r>
+        <w:rPr>
+          <w:lang w:val="sr-Latn-BA"/>
+        </w:rPr>
+        <w:t>currentDate.minusDays</w:t>
+      </w:r>
+      <w:proofErr w:type="spellEnd"/>
+      <w:r>
+        <w:rPr>
+          <w:lang w:val="sr-Latn-BA"/>
+        </w:rPr>
+        <w:t xml:space="preserve">(7) </w:t>
+      </w:r>
+      <w:r>
+        <w:rPr>
+          <w:lang w:val="sr-Latn-BA"/>
+        </w:rPr>
+        <w:t>)</w:t>
+      </w:r>
+      <w:r>
+        <w:rPr>
+          <w:lang w:val="sr-Latn-BA"/>
+        </w:rPr>
+        <w:br/>
+        <w:t xml:space="preserve">        </w:t>
+      </w:r>
+      <w:r>
+        <w:rPr>
+          <w:lang w:val="sr-Latn-BA"/>
+        </w:rPr>
+        <w:t>$</w:t>
+      </w:r>
+      <w:r>
+        <w:rPr>
+          <w:lang w:val="sr-Latn-BA"/>
+        </w:rPr>
+        <w:t>m</w:t>
+      </w:r>
+      <w:r>
+        <w:rPr>
+          <w:lang w:val="sr-Latn-BA"/>
+        </w:rPr>
+        <w:t xml:space="preserve">: </w:t>
+      </w:r>
+      <w:proofErr w:type="spellStart"/>
+      <w:r>
+        <w:rPr>
+          <w:lang w:val="sr-Latn-BA"/>
+        </w:rPr>
+        <w:t>Number</w:t>
+      </w:r>
+      <w:proofErr w:type="spellEnd"/>
+      <w:r>
+        <w:rPr>
+          <w:lang w:val="sr-Latn-BA"/>
+        </w:rPr>
+        <w:t xml:space="preserve">() from </w:t>
+      </w:r>
+      <w:proofErr w:type="spellStart"/>
+      <w:r>
+        <w:rPr>
+          <w:lang w:val="sr-Latn-BA"/>
+        </w:rPr>
+        <w:t>accumulate</w:t>
+      </w:r>
+      <w:proofErr w:type="spellEnd"/>
+      <w:r>
+        <w:rPr>
+          <w:lang w:val="sr-Latn-BA"/>
+        </w:rPr>
+        <w:t>(</w:t>
+      </w:r>
+      <w:r>
+        <w:rPr>
+          <w:lang w:val="sr-Latn-BA"/>
+        </w:rPr>
+        <w:br/>
+      </w:r>
+      <w:r>
+        <w:rPr>
+          <w:lang w:val="sr-Latn-BA"/>
+        </w:rPr>
+        <w:t xml:space="preserve">            </w:t>
+      </w:r>
+      <w:proofErr w:type="spellStart"/>
+      <w:r>
+        <w:rPr>
+          <w:lang w:val="sr-Latn-BA"/>
+        </w:rPr>
+        <w:t>init</w:t>
+      </w:r>
+      <w:proofErr w:type="spellEnd"/>
+      <w:r>
+        <w:rPr>
+          <w:lang w:val="sr-Latn-BA"/>
+        </w:rPr>
+        <w:t>(</w:t>
+      </w:r>
+      <w:proofErr w:type="spellStart"/>
+      <w:r>
+        <w:rPr>
+          <w:lang w:val="sr-Latn-BA"/>
+        </w:rPr>
+        <w:t>int</w:t>
+      </w:r>
+      <w:proofErr w:type="spellEnd"/>
+      <w:r>
+        <w:rPr>
+          <w:lang w:val="sr-Latn-BA"/>
+        </w:rPr>
+        <w:t xml:space="preserve"> </w:t>
+      </w:r>
+      <w:proofErr w:type="spellStart"/>
+      <w:r>
+        <w:rPr>
+          <w:lang w:val="sr-Latn-BA"/>
+        </w:rPr>
+        <w:t>count</w:t>
+      </w:r>
+      <w:proofErr w:type="spellEnd"/>
+      <w:r>
+        <w:rPr>
+          <w:lang w:val="sr-Latn-BA"/>
+        </w:rPr>
+        <w:t xml:space="preserve"> = 0;),</w:t>
+      </w:r>
+      <w:r>
+        <w:rPr>
+          <w:lang w:val="sr-Latn-BA"/>
+        </w:rPr>
+        <w:br/>
+        <w:t xml:space="preserve">            </w:t>
+      </w:r>
+      <w:proofErr w:type="spellStart"/>
+      <w:r>
+        <w:rPr>
+          <w:lang w:val="sr-Latn-BA"/>
+        </w:rPr>
+        <w:t>action</w:t>
+      </w:r>
+      <w:proofErr w:type="spellEnd"/>
+      <w:r>
+        <w:rPr>
+          <w:lang w:val="sr-Latn-BA"/>
+        </w:rPr>
+        <w:t>(</w:t>
+      </w:r>
+      <w:proofErr w:type="spellStart"/>
+      <w:r>
+        <w:rPr>
+          <w:lang w:val="sr-Latn-BA"/>
+        </w:rPr>
+        <w:t>count</w:t>
+      </w:r>
+      <w:proofErr w:type="spellEnd"/>
+      <w:r>
+        <w:rPr>
+          <w:lang w:val="sr-Latn-BA"/>
+        </w:rPr>
+        <w:t xml:space="preserve"> += </w:t>
+      </w:r>
+      <w:r>
+        <w:rPr>
+          <w:lang w:val="sr-Latn-BA"/>
+        </w:rPr>
+        <w:t>$</w:t>
+      </w:r>
+      <w:proofErr w:type="spellStart"/>
+      <w:r>
+        <w:rPr>
+          <w:lang w:val="sr-Latn-BA"/>
+        </w:rPr>
+        <w:t>minutes</w:t>
+      </w:r>
+      <w:proofErr w:type="spellEnd"/>
+      <w:r>
+        <w:rPr>
+          <w:lang w:val="sr-Latn-BA"/>
+        </w:rPr>
+        <w:t>;),</w:t>
+      </w:r>
+      <w:r>
+        <w:rPr>
+          <w:lang w:val="sr-Latn-BA"/>
+        </w:rPr>
+        <w:br/>
+        <w:t xml:space="preserve">            </w:t>
+      </w:r>
+      <w:r>
+        <w:rPr>
+          <w:lang w:val="sr-Latn-BA"/>
+        </w:rPr>
+        <w:t>reverse(</w:t>
+      </w:r>
+      <w:proofErr w:type="spellStart"/>
+      <w:r>
+        <w:rPr>
+          <w:lang w:val="sr-Latn-BA"/>
+        </w:rPr>
+        <w:t>count</w:t>
+      </w:r>
+      <w:proofErr w:type="spellEnd"/>
+      <w:r>
+        <w:rPr>
+          <w:lang w:val="sr-Latn-BA"/>
+        </w:rPr>
+        <w:t xml:space="preserve"> -= </w:t>
+      </w:r>
+      <w:r>
+        <w:rPr>
+          <w:lang w:val="sr-Latn-BA"/>
+        </w:rPr>
+        <w:t>$</w:t>
+      </w:r>
+      <w:proofErr w:type="spellStart"/>
+      <w:r>
+        <w:rPr>
+          <w:lang w:val="sr-Latn-BA"/>
+        </w:rPr>
+        <w:t>minutes</w:t>
+      </w:r>
+      <w:proofErr w:type="spellEnd"/>
+      <w:r>
+        <w:rPr>
+          <w:lang w:val="sr-Latn-BA"/>
+        </w:rPr>
+        <w:t>;),</w:t>
+      </w:r>
+      <w:r>
+        <w:rPr>
+          <w:lang w:val="sr-Latn-BA"/>
+        </w:rPr>
+        <w:br/>
+        <w:t xml:space="preserve">            </w:t>
+      </w:r>
+      <w:proofErr w:type="spellStart"/>
+      <w:r>
+        <w:rPr>
+          <w:lang w:val="sr-Latn-BA"/>
+        </w:rPr>
+        <w:t>result</w:t>
+      </w:r>
+      <w:proofErr w:type="spellEnd"/>
+      <w:r>
+        <w:rPr>
+          <w:lang w:val="sr-Latn-BA"/>
+        </w:rPr>
+        <w:t>(</w:t>
+      </w:r>
+      <w:proofErr w:type="spellStart"/>
+      <w:r>
+        <w:rPr>
+          <w:lang w:val="sr-Latn-BA"/>
+        </w:rPr>
+        <w:t>count</w:t>
+      </w:r>
+      <w:proofErr w:type="spellEnd"/>
+      <w:r>
+        <w:rPr>
+          <w:lang w:val="sr-Latn-BA"/>
+        </w:rPr>
+        <w:t>)</w:t>
+      </w:r>
+      <w:r>
+        <w:rPr>
+          <w:lang w:val="sr-Latn-BA"/>
+        </w:rPr>
+        <w:br/>
+        <w:t xml:space="preserve">        </w:t>
+      </w:r>
+      <w:r>
+        <w:rPr>
+          <w:lang w:val="sr-Latn-BA"/>
+        </w:rPr>
+        <w:t>)</w:t>
+      </w:r>
+      <w:r>
+        <w:rPr>
+          <w:lang w:val="sr-Latn-BA"/>
+        </w:rPr>
+        <w:br/>
+        <w:t xml:space="preserve">    </w:t>
+      </w:r>
+      <w:proofErr w:type="spellStart"/>
+      <w:r>
+        <w:rPr>
+          <w:lang w:val="sr-Latn-BA"/>
+        </w:rPr>
+        <w:t>then</w:t>
+      </w:r>
+      <w:proofErr w:type="spellEnd"/>
+      <w:r>
+        <w:rPr>
+          <w:lang w:val="sr-Latn-BA"/>
+        </w:rPr>
+        <w:br/>
+        <w:t xml:space="preserve">        </w:t>
+      </w:r>
+      <w:proofErr w:type="spellStart"/>
+      <w:r>
+        <w:rPr>
+          <w:lang w:val="sr-Latn-BA"/>
+        </w:rPr>
+        <w:t>System.out.println</w:t>
+      </w:r>
+      <w:proofErr w:type="spellEnd"/>
+      <w:r>
+        <w:rPr>
+          <w:lang w:val="sr-Latn-BA"/>
+        </w:rPr>
+        <w:t>($n);</w:t>
+      </w:r>
+      <w:r>
+        <w:rPr>
+          <w:lang w:val="sr-Latn-BA"/>
+        </w:rPr>
+        <w:br/>
+      </w:r>
+      <w:proofErr w:type="spellStart"/>
+      <w:r>
+        <w:rPr>
+          <w:lang w:val="sr-Latn-BA"/>
+        </w:rPr>
+        <w:t>end</w:t>
+      </w:r>
+      <w:proofErr w:type="spellEnd"/>
+    </w:p>
+    <w:p>
+      <w:pPr>
         <w:rPr>
           <w:b/>
           <w:bCs/>
           <w:lang w:val="sr-Latn-RS"/>
         </w:rPr>
-        <w:t>Backward</w:t>
-      </w:r>
-      <w:proofErr w:type="spellEnd"/>
+      </w:pPr>
+      <w:proofErr w:type="spellStart"/>
       <w:r>
         <w:rPr>
           <w:b/>
           <w:bCs/>
           <w:lang w:val="sr-Latn-RS"/>
         </w:rPr>
-        <w:t xml:space="preserve"> </w:t>
-      </w:r>
-      <w:proofErr w:type="spellStart"/>
+        <w:t>Backward</w:t>
+      </w:r>
+      <w:proofErr w:type="spellEnd"/>
       <w:r>
         <w:rPr>
           <w:b/>
           <w:bCs/>
           <w:lang w:val="sr-Latn-RS"/>
         </w:rPr>
+        <w:t xml:space="preserve"> </w:t>
+      </w:r>
+      <w:proofErr w:type="spellStart"/>
+      <w:r>
+        <w:rPr>
+          <w:b/>
+          <w:bCs/>
+          <w:lang w:val="sr-Latn-RS"/>
+        </w:rPr>
         <w:t>chaining</w:t>
       </w:r>
       <w:proofErr w:type="spellEnd"/>
@@ -1258,7 +1932,14 @@
         <w:rPr>
           <w:lang w:val="sr-Latn-RS"/>
         </w:rPr>
-        <w:t xml:space="preserve">, da se ono ne preporučuje?***). U ovom slučaju bi postojalo stablo sa korenom heklanje, koje je svakako favorit, heklanje može imati više podvrsta heklanja, koje mogu da se lajkuju, te svaka podvrsta može imati nivo kompleksnosti (onaj koji smo izabrali u </w:t>
+        <w:t xml:space="preserve">, da se ono ne preporučuje?***). U ovom slučaju bi postojalo stablo sa korenom heklanje, koje je svakako favorit, heklanje može imati više podvrsta heklanja, koje mogu da se </w:t>
+      </w:r>
+      <w:r>
+        <w:rPr>
+          <w:lang w:val="sr-Latn-RS"/>
+        </w:rPr>
+        <w:lastRenderedPageBreak/>
+        <w:t xml:space="preserve">lajkuju, te svaka podvrsta može imati nivo kompleksnosti (onaj koji smo izabrali u </w:t>
       </w:r>
       <w:proofErr w:type="spellStart"/>
       <w:r>
@@ -1415,8 +2096,13 @@
       </w:r>
       <w:proofErr w:type="spellEnd"/>
       <w:r>
-        <w:t>, liked</w:t>
-      </w:r>
+        <w:t xml:space="preserve">, </w:t>
+      </w:r>
+      <w:proofErr w:type="gramStart"/>
+      <w:r>
+        <w:t>liked</w:t>
+      </w:r>
+      <w:proofErr w:type="gramEnd"/>
     </w:p>
     <w:p>
       <w:r>
@@ -1531,14 +2217,26 @@
       </w:r>
       <w:r>
         <w:tab/>
+      </w:r>
+      <w:proofErr w:type="spellStart"/>
+      <w:r>
         <w:t>liked</w:t>
       </w:r>
+      <w:proofErr w:type="spellEnd"/>
       <w:r>
         <w:tab/>
       </w:r>
       <w:r>
         <w:tab/>
-        <w:t xml:space="preserve">liked….. </w:t>
+        <w:t>liked</w:t>
+      </w:r>
+      <w:proofErr w:type="gramStart"/>
+      <w:r>
+        <w:t>…..</w:t>
+      </w:r>
+      <w:proofErr w:type="gramEnd"/>
+      <w:r>
+        <w:t xml:space="preserve"> </w:t>
       </w:r>
       <w:proofErr w:type="spellStart"/>
       <w:r>
@@ -1721,7 +2419,7 @@
 </file>
 
 <file path=word/numbering.xml><?xml version="1.0" encoding="utf-8"?>
-<w:numbering xmlns:wpc="http://schemas.microsoft.com/office/word/2010/wordprocessingCanvas" xmlns:cx="http://schemas.microsoft.com/office/drawing/2014/chartex" xmlns:cx1="http://schemas.microsoft.com/office/drawing/2015/9/8/chartex" xmlns:cx2="http://schemas.microsoft.com/office/drawing/2015/10/21/chartex" xmlns:cx3="http://schemas.microsoft.com/office/drawing/2016/5/9/chartex" xmlns:cx4="http://schemas.microsoft.com/office/drawing/2016/5/10/chartex" xmlns:cx5="http://schemas.microsoft.com/office/drawing/2016/5/11/chartex" xmlns:cx6="http://schemas.microsoft.com/office/drawing/2016/5/12/chartex" xmlns:cx7="http://schemas.microsoft.com/office/drawing/2016/5/13/chartex" xmlns:cx8="http://schemas.microsoft.com/office/drawing/2016/5/14/chartex" xmlns:mc="http://schemas.openxmlformats.org/markup-compatibility/2006" xmlns:aink="http://schemas.microsoft.com/office/drawing/2016/ink" xmlns:am3d="http://schemas.microsoft.com/office/drawing/2017/model3d" xmlns:o="urn:schemas-microsoft-com:office:office" xmlns:oel="http://schemas.microsoft.com/office/2019/extlst" xmlns:r="http://schemas.openxmlformats.org/officeDocument/2006/relationships" xmlns:m="http://schemas.openxmlformats.org/officeDocument/2006/math" xmlns:v="urn:schemas-microsoft-com:vml" xmlns:wp14="http://schemas.microsoft.com/office/word/2010/wordprocessingDrawing" xmlns:wp="http://schemas.openxmlformats.org/drawingml/2006/wordprocessingDrawing" xmlns:w10="urn:schemas-microsoft-com:office:word" xmlns:w="http://schemas.openxmlformats.org/wordprocessingml/2006/main" xmlns:w14="http://schemas.microsoft.com/office/word/2010/wordml" xmlns:w15="http://schemas.microsoft.com/office/word/2012/wordml" xmlns:w16cex="http://schemas.microsoft.com/office/word/2018/wordml/cex" xmlns:w16cid="http://schemas.microsoft.com/office/word/2016/wordml/cid" xmlns:w16="http://schemas.microsoft.com/office/word/2018/wordml" xmlns:w16sdtdh="http://schemas.microsoft.com/office/word/2020/wordml/sdtdatahash" xmlns:w16se="http://schemas.microsoft.com/office/word/2015/wordml/symex" xmlns:wpg="http://schemas.microsoft.com/office/word/2010/wordprocessingGroup" xmlns:wpi="http://schemas.microsoft.com/office/word/2010/wordprocessingInk" xmlns:wne="http://schemas.microsoft.com/office/word/2006/wordml" xmlns:wps="http://schemas.microsoft.com/office/word/2010/wordprocessingShape" mc:Ignorable="w14 w15 w16se w16cid w16 w16cex w16sdtdh wp14">
+<w:numbering xmlns:wpc="http://schemas.microsoft.com/office/word/2010/wordprocessingCanvas" xmlns:cx="http://schemas.microsoft.com/office/drawing/2014/chartex" xmlns:cx1="http://schemas.microsoft.com/office/drawing/2015/9/8/chartex" xmlns:cx2="http://schemas.microsoft.com/office/drawing/2015/10/21/chartex" xmlns:cx3="http://schemas.microsoft.com/office/drawing/2016/5/9/chartex" xmlns:cx4="http://schemas.microsoft.com/office/drawing/2016/5/10/chartex" xmlns:cx5="http://schemas.microsoft.com/office/drawing/2016/5/11/chartex" xmlns:cx6="http://schemas.microsoft.com/office/drawing/2016/5/12/chartex" xmlns:cx7="http://schemas.microsoft.com/office/drawing/2016/5/13/chartex" xmlns:cx8="http://schemas.microsoft.com/office/drawing/2016/5/14/chartex" xmlns:mc="http://schemas.openxmlformats.org/markup-compatibility/2006" xmlns:aink="http://schemas.microsoft.com/office/drawing/2016/ink" xmlns:am3d="http://schemas.microsoft.com/office/drawing/2017/model3d" xmlns:o="urn:schemas-microsoft-com:office:office" xmlns:oel="http://schemas.microsoft.com/office/2019/extlst" xmlns:r="http://schemas.openxmlformats.org/officeDocument/2006/relationships" xmlns:m="http://schemas.openxmlformats.org/officeDocument/2006/math" xmlns:v="urn:schemas-microsoft-com:vml" xmlns:wp14="http://schemas.microsoft.com/office/word/2010/wordprocessingDrawing" xmlns:wp="http://schemas.openxmlformats.org/drawingml/2006/wordprocessingDrawing" xmlns:w10="urn:schemas-microsoft-com:office:word" xmlns:w="http://schemas.openxmlformats.org/wordprocessingml/2006/main" xmlns:w14="http://schemas.microsoft.com/office/word/2010/wordml" xmlns:w15="http://schemas.microsoft.com/office/word/2012/wordml" xmlns:w16cex="http://schemas.microsoft.com/office/word/2018/wordml/cex" xmlns:w16cid="http://schemas.microsoft.com/office/word/2016/wordml/cid" xmlns:w16="http://schemas.microsoft.com/office/word/2018/wordml" xmlns:w16du="http://schemas.microsoft.com/office/word/2023/wordml/word16du" xmlns:w16sdtdh="http://schemas.microsoft.com/office/word/2020/wordml/sdtdatahash" xmlns:w16se="http://schemas.microsoft.com/office/word/2015/wordml/symex" xmlns:wpg="http://schemas.microsoft.com/office/word/2010/wordprocessingGroup" xmlns:wpi="http://schemas.microsoft.com/office/word/2010/wordprocessingInk" xmlns:wne="http://schemas.microsoft.com/office/word/2006/wordml" xmlns:wps="http://schemas.microsoft.com/office/word/2010/wordprocessingShape" mc:Ignorable="w14 w15 w16se w16cid w16 w16cex w16sdtdh w16du wp14">
   <w:abstractNum w:abstractNumId="0" w15:restartNumberingAfterBreak="0">
     <w:nsid w:val="23942F7F"/>
     <w:multiLevelType w:val="hybridMultilevel"/>
@@ -1842,7 +2540,7 @@
 </file>
 
 <file path=word/styles.xml><?xml version="1.0" encoding="utf-8"?>
-<w:styles xmlns:mc="http://schemas.openxmlformats.org/markup-compatibility/2006" xmlns:r="http://schemas.openxmlformats.org/officeDocument/2006/relationships" xmlns:w="http://schemas.openxmlformats.org/wordprocessingml/2006/main" xmlns:w14="http://schemas.microsoft.com/office/word/2010/wordml" xmlns:w15="http://schemas.microsoft.com/office/word/2012/wordml" xmlns:w16cex="http://schemas.microsoft.com/office/word/2018/wordml/cex" xmlns:w16cid="http://schemas.microsoft.com/office/word/2016/wordml/cid" xmlns:w16="http://schemas.microsoft.com/office/word/2018/wordml" xmlns:w16sdtdh="http://schemas.microsoft.com/office/word/2020/wordml/sdtdatahash" xmlns:w16se="http://schemas.microsoft.com/office/word/2015/wordml/symex" mc:Ignorable="w14 w15 w16se w16cid w16 w16cex w16sdtdh">
+<w:styles xmlns:mc="http://schemas.openxmlformats.org/markup-compatibility/2006" xmlns:r="http://schemas.openxmlformats.org/officeDocument/2006/relationships" xmlns:w="http://schemas.openxmlformats.org/wordprocessingml/2006/main" xmlns:w14="http://schemas.microsoft.com/office/word/2010/wordml" xmlns:w15="http://schemas.microsoft.com/office/word/2012/wordml" xmlns:w16cex="http://schemas.microsoft.com/office/word/2018/wordml/cex" xmlns:w16cid="http://schemas.microsoft.com/office/word/2016/wordml/cid" xmlns:w16="http://schemas.microsoft.com/office/word/2018/wordml" xmlns:w16du="http://schemas.microsoft.com/office/word/2023/wordml/word16du" xmlns:w16sdtdh="http://schemas.microsoft.com/office/word/2020/wordml/sdtdatahash" xmlns:w16se="http://schemas.microsoft.com/office/word/2015/wordml/symex" mc:Ignorable="w14 w15 w16se w16cid w16 w16cex w16sdtdh w16du">
   <w:docDefaults>
     <w:rPrDefault>
       <w:rPr>

</xml_diff>